<commit_message>
threshold_down=0.5 in listener.cpp, ros::spinonce in RobotJoy.cpp
</commit_message>
<xml_diff>
--- a/catkin_ws/src/controller/src/手柄说明文档v2.docx
+++ b/catkin_ws/src/controller/src/手柄说明文档v2.docx
@@ -1709,8 +1709,6 @@
         </w:rPr>
         <w:t>emily</w:t>
       </w:r>
-      <w:bookmarkStart w:id="0" w:name="_GoBack"/>
-      <w:bookmarkEnd w:id="0"/>
       <w:r>
         <w:rPr>
           <w:rFonts w:hint="eastAsia"/>
@@ -2729,8 +2727,10 @@
               <w:rPr>
                 <w:rFonts w:hint="eastAsia"/>
               </w:rPr>
-              <w:t>未定义</w:t>
-            </w:r>
+              <w:t>第七根轴</w:t>
+            </w:r>
+            <w:bookmarkStart w:id="0" w:name="_GoBack"/>
+            <w:bookmarkEnd w:id="0"/>
           </w:p>
         </w:tc>
       </w:tr>
@@ -3797,9 +3797,6 @@
           <w:numId w:val="2"/>
         </w:numPr>
         <w:ind w:firstLineChars="0"/>
-        <w:rPr>
-          <w:rFonts w:hint="eastAsia"/>
-        </w:rPr>
       </w:pPr>
       <w:r>
         <w:rPr>
@@ -4700,7 +4697,7 @@
         <v:path o:extrusionok="f" gradientshapeok="t" o:connecttype="rect"/>
         <o:lock v:ext="edit" aspectratio="t"/>
       </v:shapetype>
-      <v:shape id="_x0000_i1038" type="#_x0000_t75" alt="2.jpg" style="width:599.8pt;height:337.45pt;visibility:visible;mso-wrap-style:square" o:bullet="t">
+      <v:shape id="_x0000_i1027" type="#_x0000_t75" alt="2.jpg" style="width:600pt;height:337.5pt;visibility:visible;mso-wrap-style:square" o:bullet="t">
         <v:imagedata r:id="rId1" o:title="2"/>
       </v:shape>
     </w:pict>
@@ -5012,6 +5009,7 @@
     <w:lsdException w:name="HTML Sample" w:semiHidden="1" w:unhideWhenUsed="1"/>
     <w:lsdException w:name="HTML Typewriter" w:semiHidden="1" w:unhideWhenUsed="1"/>
     <w:lsdException w:name="HTML Variable" w:semiHidden="1" w:unhideWhenUsed="1"/>
+    <w:lsdException w:name="Normal Table" w:semiHidden="1" w:unhideWhenUsed="1"/>
     <w:lsdException w:name="annotation subject" w:semiHidden="1" w:unhideWhenUsed="1"/>
     <w:lsdException w:name="No List" w:semiHidden="1" w:unhideWhenUsed="1"/>
     <w:lsdException w:name="Outline List 1" w:semiHidden="1" w:unhideWhenUsed="1"/>
@@ -5054,8 +5052,11 @@
     <w:lsdException w:name="Table Contemporary" w:semiHidden="1" w:unhideWhenUsed="1"/>
     <w:lsdException w:name="Table Elegant" w:semiHidden="1" w:unhideWhenUsed="1"/>
     <w:lsdException w:name="Table Professional" w:semiHidden="1" w:unhideWhenUsed="1"/>
+    <w:lsdException w:name="Table Subtle 1" w:semiHidden="1" w:unhideWhenUsed="1"/>
     <w:lsdException w:name="Table Subtle 2" w:semiHidden="1" w:unhideWhenUsed="1"/>
     <w:lsdException w:name="Table Web 1" w:semiHidden="1" w:unhideWhenUsed="1"/>
+    <w:lsdException w:name="Table Web 2" w:semiHidden="1" w:unhideWhenUsed="1"/>
+    <w:lsdException w:name="Table Web 3" w:semiHidden="1" w:unhideWhenUsed="1"/>
     <w:lsdException w:name="Balloon Text" w:semiHidden="1" w:unhideWhenUsed="1"/>
     <w:lsdException w:name="Table Grid" w:uiPriority="59"/>
     <w:lsdException w:name="Table Theme" w:semiHidden="1" w:unhideWhenUsed="1"/>

</xml_diff>